<commit_message>
Half-way done with Report
Will update more with README once that is written.  Will update with
code when finished.  Will come up with and write out testing process at
later time as well.
</commit_message>
<xml_diff>
--- a/Report.docx
+++ b/Report.docx
@@ -38,10 +38,10 @@
             <w:tblLook w:val="04A0" w:firstRow="1" w:lastRow="0" w:firstColumn="1" w:lastColumn="0" w:noHBand="0" w:noVBand="1"/>
           </w:tblPr>
           <w:tblGrid>
-            <w:gridCol w:w="1081"/>
+            <w:gridCol w:w="1070"/>
             <w:gridCol w:w="2949"/>
-            <w:gridCol w:w="1545"/>
-            <w:gridCol w:w="4015"/>
+            <w:gridCol w:w="1329"/>
+            <w:gridCol w:w="4012"/>
           </w:tblGrid>
           <w:tr>
             <w:tc>
@@ -837,8 +837,16 @@
                       <w:rPr>
                         <w:color w:val="424456" w:themeColor="text2"/>
                       </w:rPr>
-                      <w:t>Tyler Steiner,  Michael Esry</w:t>
+                      <w:t xml:space="preserve">Tyler Steiner,  Michael </w:t>
                     </w:r>
+                    <w:proofErr w:type="spellStart"/>
+                    <w:r>
+                      <w:rPr>
+                        <w:color w:val="424456" w:themeColor="text2"/>
+                      </w:rPr>
+                      <w:t>Esry</w:t>
+                    </w:r>
+                    <w:proofErr w:type="spellEnd"/>
                   </w:sdtContent>
                 </w:sdt>
               </w:p>
@@ -942,7 +950,7 @@
     </w:p>
     <w:p>
       <w:r>
-        <w:t xml:space="preserve">The proposed solution is a </w:t>
+        <w:t>The proposed solution will be a single program that will act as a shell program implementing the requirements as given.</w:t>
       </w:r>
     </w:p>
     <w:p>
@@ -951,6 +959,97 @@
       </w:pPr>
       <w:r>
         <w:t>Implementation</w:t>
+      </w:r>
+    </w:p>
+    <w:p>
+      <w:pPr>
+        <w:pStyle w:val="Heading2"/>
+      </w:pPr>
+      <w:r>
+        <w:t>Discussion</w:t>
+      </w:r>
+    </w:p>
+    <w:p>
+      <w:r>
+        <w:t xml:space="preserve">The project was successfully implemented using a single .c file.  As per the requirement, quash successfully implements </w:t>
+      </w:r>
+      <w:r>
+        <w:t xml:space="preserve">its own set, cd, jobs, quit, and exit functionality.  Each of the built-in functions is further described in the README file for quash and all of the functions are listed out if a user types “help”.  </w:t>
+      </w:r>
+    </w:p>
+    <w:p>
+      <w:r>
+        <w:t xml:space="preserve">Our group very heavily utilized </w:t>
+      </w:r>
+      <w:proofErr w:type="spellStart"/>
+      <w:r>
+        <w:t>github</w:t>
+      </w:r>
+      <w:proofErr w:type="spellEnd"/>
+      <w:r>
+        <w:t xml:space="preserve"> to split up the work and share the resulting code.  While lacking a formal separation of the tasks needing to be implemented, our group used heavy communication, in association with </w:t>
+      </w:r>
+      <w:proofErr w:type="spellStart"/>
+      <w:r>
+        <w:t>github</w:t>
+      </w:r>
+      <w:proofErr w:type="spellEnd"/>
+      <w:r>
+        <w:t xml:space="preserve">, to split up, work on, and finish the project.  </w:t>
+      </w:r>
+    </w:p>
+    <w:p>
+      <w:r>
+        <w:t>Each part of the program produced its own set of challenges.  For example, an overarching problem</w:t>
+      </w:r>
+      <w:r>
+        <w:t xml:space="preserve"> of getting and dealing with the string specifying the input command was something that had to be dealt with early on.  This was further complicated by a very limited knowledge and experience level with the C language.  </w:t>
+      </w:r>
+    </w:p>
+    <w:p>
+      <w:pPr>
+        <w:pStyle w:val="Heading2"/>
+      </w:pPr>
+      <w:r>
+        <w:t>Current Limitations</w:t>
+      </w:r>
+    </w:p>
+    <w:p>
+      <w:pPr>
+        <w:pStyle w:val="Heading1"/>
+      </w:pPr>
+      <w:r>
+        <w:t>Testing</w:t>
+      </w:r>
+    </w:p>
+    <w:p>
+      <w:r>
+        <w:t xml:space="preserve">There were two main phases for testing this project.  The first testing stage was a normal type of testing that is done while coding.  The main difference being that it was done by both members of the group.  When one member of the group would successfully implement a feature, they then reported that to the other person who, after pulling the code down from </w:t>
+      </w:r>
+      <w:proofErr w:type="spellStart"/>
+      <w:r>
+        <w:t>github</w:t>
+      </w:r>
+      <w:proofErr w:type="spellEnd"/>
+      <w:r>
+        <w:t>, would test out that feature to see as well.</w:t>
+      </w:r>
+    </w:p>
+    <w:p>
+      <w:r>
+        <w:lastRenderedPageBreak/>
+        <w:t xml:space="preserve">The second phase of testing was much more involved.  It was done at the end of </w:t>
+      </w:r>
+      <w:r>
+        <w:t>the coding process.  At that point, all of the features and requirements of quash were tested one by one, using all possible permutations of a command that could be required.</w:t>
+      </w:r>
+    </w:p>
+    <w:p>
+      <w:pPr>
+        <w:pStyle w:val="Heading1"/>
+      </w:pPr>
+      <w:r>
+        <w:t>Concluding Remarks</w:t>
       </w:r>
     </w:p>
     <w:p>
@@ -962,19 +1061,26 @@
         <w:pStyle w:val="Heading1"/>
       </w:pPr>
       <w:r>
-        <w:t>Testing</w:t>
+        <w:t>Appendix</w:t>
+      </w:r>
+    </w:p>
+    <w:p>
+      <w:pPr>
+        <w:pStyle w:val="Heading2"/>
+      </w:pPr>
+      <w:r>
+        <w:t>README</w:t>
       </w:r>
     </w:p>
     <w:p/>
     <w:p>
       <w:pPr>
-        <w:pStyle w:val="Heading1"/>
+        <w:pStyle w:val="Heading2"/>
       </w:pPr>
       <w:r>
-        <w:t>Concluding Remarks</w:t>
+        <w:t>Code</w:t>
       </w:r>
     </w:p>
-    <w:p/>
     <w:sectPr>
       <w:headerReference w:type="even" r:id="rId10"/>
       <w:headerReference w:type="default" r:id="rId11"/>
@@ -1033,10 +1139,7 @@
       <w:fldChar w:fldCharType="begin"/>
     </w:r>
     <w:r>
-      <w:instrText xml:space="preserve"> PAGE   \* MERGEFO</w:instrText>
-    </w:r>
-    <w:r>
-      <w:instrText xml:space="preserve">RMAT </w:instrText>
+      <w:instrText xml:space="preserve"> PAGE   \* MERGEFORMAT </w:instrText>
     </w:r>
     <w:r>
       <w:fldChar w:fldCharType="separate"/>
@@ -1417,7 +1520,6 @@
   <w:sdt>
     <w:sdtPr>
       <w:id w:val="85507790"/>
-      <w:placeholder/>
       <w:dataBinding w:prefixMappings="xmlns:ns0='http://schemas.openxmlformats.org/package/2006/metadata/core-properties' xmlns:ns1='http://purl.org/dc/elements/1.1/'" w:xpath="/ns0:coreProperties[1]/ns1:creator[1]" w:storeItemID="{6C3C8BC8-F283-45AE-878A-BAB7291924A1}"/>
       <w:text/>
     </w:sdtPr>
@@ -1431,8 +1533,21 @@
           </w:pBdr>
         </w:pPr>
         <w:r>
-          <w:t>Tyler Steiner,  Michael Esry</w:t>
+          <w:t>Tyler Steiner</w:t>
         </w:r>
+        <w:proofErr w:type="gramStart"/>
+        <w:r>
+          <w:t>,  Michael</w:t>
+        </w:r>
+        <w:proofErr w:type="gramEnd"/>
+        <w:r>
+          <w:t xml:space="preserve"> </w:t>
+        </w:r>
+        <w:proofErr w:type="spellStart"/>
+        <w:r>
+          <w:t>Esry</w:t>
+        </w:r>
+        <w:proofErr w:type="spellEnd"/>
       </w:p>
     </w:sdtContent>
   </w:sdt>
@@ -1449,7 +1564,6 @@
   <w:sdt>
     <w:sdtPr>
       <w:id w:val="779405452"/>
-      <w:placeholder/>
       <w:dataBinding w:prefixMappings="xmlns:ns0='http://schemas.openxmlformats.org/package/2006/metadata/core-properties' xmlns:ns1='http://purl.org/dc/elements/1.1/'" w:xpath="/ns0:coreProperties[1]/ns1:creator[1]" w:storeItemID="{6C3C8BC8-F283-45AE-878A-BAB7291924A1}"/>
       <w:text/>
     </w:sdtPr>
@@ -1464,8 +1578,21 @@
           <w:jc w:val="right"/>
         </w:pPr>
         <w:r>
-          <w:t>Tyler Steiner,  Michael Esry</w:t>
+          <w:t>Tyler Steiner</w:t>
         </w:r>
+        <w:proofErr w:type="gramStart"/>
+        <w:r>
+          <w:t>,  Michael</w:t>
+        </w:r>
+        <w:proofErr w:type="gramEnd"/>
+        <w:r>
+          <w:t xml:space="preserve"> </w:t>
+        </w:r>
+        <w:proofErr w:type="spellStart"/>
+        <w:r>
+          <w:t>Esry</w:t>
+        </w:r>
+        <w:proofErr w:type="spellEnd"/>
       </w:p>
     </w:sdtContent>
   </w:sdt>
@@ -4725,7 +4852,7 @@
     <w:charset w:val="00"/>
     <w:family w:val="roman"/>
     <w:pitch w:val="variable"/>
-    <w:sig w:usb0="E0002EFF" w:usb1="C0007843" w:usb2="00000009" w:usb3="00000000" w:csb0="000001FF" w:csb1="00000000"/>
+    <w:sig w:usb0="E0002AFF" w:usb1="C0007841" w:usb2="00000009" w:usb3="00000000" w:csb0="000001FF" w:csb1="00000000"/>
   </w:font>
   <w:font w:name="Georgia">
     <w:panose1 w:val="02040502050405020303"/>
@@ -4753,7 +4880,7 @@
     <w:charset w:val="00"/>
     <w:family w:val="swiss"/>
     <w:pitch w:val="variable"/>
-    <w:sig w:usb0="00000287" w:usb1="00000003" w:usb2="00000000" w:usb3="00000000" w:csb0="0000009F" w:csb1="00000000"/>
+    <w:sig w:usb0="00000287" w:usb1="00000000" w:usb2="00000000" w:usb3="00000000" w:csb0="0000009F" w:csb1="00000000"/>
   </w:font>
   <w:font w:name="Cambria">
     <w:panose1 w:val="02040503050406030204"/>
@@ -4806,6 +4933,10 @@
     <w:compatSetting w:name="doNotFlipMirrorIndents" w:uri="http://schemas.microsoft.com/office/word" w:val="1"/>
     <w:compatSetting w:name="differentiateMultirowTableHeaders" w:uri="http://schemas.microsoft.com/office/word" w:val="1"/>
   </w:compat>
+  <w:rsids>
+    <w:rsidRoot w:val="002E5183"/>
+    <w:rsid w:val="002E5183"/>
+  </w:rsids>
   <m:mathPr>
     <m:mathFont m:val="Cambria Math"/>
     <m:brkBin m:val="before"/>
@@ -5656,12 +5787,14 @@
 </file>
 
 <file path=customXml/item1.xml><?xml version="1.0" encoding="utf-8"?>
-<?mso-contentType ?>
-<FormTemplates xmlns="http://schemas.microsoft.com/sharepoint/v3/contenttype/forms">
-  <Display>DocumentLibraryForm</Display>
-  <Edit>AssetEditForm</Edit>
-  <New>DocumentLibraryForm</New>
-</FormTemplates>
+<CoverPageProperties xmlns="http://schemas.microsoft.com/office/2006/coverPageProps">
+  <PublishDate>2015-03-07T00:00:00</PublishDate>
+  <Abstract/>
+  <CompanyAddress/>
+  <CompanyPhone/>
+  <CompanyFax/>
+  <CompanyEmail/>
+</CoverPageProperties>
 </file>
 
 <file path=customXml/item2.xml><?xml version="1.0" encoding="utf-8"?>
@@ -5672,20 +5805,18 @@
 </file>
 
 <file path=customXml/item3.xml><?xml version="1.0" encoding="utf-8"?>
-<CoverPageProperties xmlns="http://schemas.microsoft.com/office/2006/coverPageProps">
-  <PublishDate>2015-03-07T00:00:00</PublishDate>
-  <Abstract/>
-  <CompanyAddress/>
-  <CompanyPhone/>
-  <CompanyFax/>
-  <CompanyEmail/>
-</CoverPageProperties>
+<?mso-contentType ?>
+<FormTemplates xmlns="http://schemas.microsoft.com/sharepoint/v3/contenttype/forms">
+  <Display>DocumentLibraryForm</Display>
+  <Edit>AssetEditForm</Edit>
+  <New>DocumentLibraryForm</New>
+</FormTemplates>
 </file>
 
 <file path=customXml/itemProps1.xml><?xml version="1.0" encoding="utf-8"?>
-<ds:datastoreItem xmlns:ds="http://schemas.openxmlformats.org/officeDocument/2006/customXml" ds:itemID="{234532E5-2547-41BC-8EAA-2957FD248C62}">
+<ds:datastoreItem xmlns:ds="http://schemas.openxmlformats.org/officeDocument/2006/customXml" ds:itemID="{55AF091B-3C7A-41E3-B477-F2FDAA23CFDA}">
   <ds:schemaRefs>
-    <ds:schemaRef ds:uri="http://schemas.microsoft.com/sharepoint/v3/contenttype/forms"/>
+    <ds:schemaRef ds:uri="http://schemas.microsoft.com/office/2006/coverPageProps"/>
   </ds:schemaRefs>
 </ds:datastoreItem>
 </file>
@@ -5699,9 +5830,9 @@
 </file>
 
 <file path=customXml/itemProps3.xml><?xml version="1.0" encoding="utf-8"?>
-<ds:datastoreItem xmlns:ds="http://schemas.openxmlformats.org/officeDocument/2006/customXml" ds:itemID="{55AF091B-3C7A-41E3-B477-F2FDAA23CFDA}">
+<ds:datastoreItem xmlns:ds="http://schemas.openxmlformats.org/officeDocument/2006/customXml" ds:itemID="{234532E5-2547-41BC-8EAA-2957FD248C62}">
   <ds:schemaRefs>
-    <ds:schemaRef ds:uri="http://schemas.microsoft.com/office/2006/coverPageProps"/>
+    <ds:schemaRef ds:uri="http://schemas.microsoft.com/sharepoint/v3/contenttype/forms"/>
   </ds:schemaRefs>
 </ds:datastoreItem>
 </file>
</xml_diff>

<commit_message>
Report final for submission
</commit_message>
<xml_diff>
--- a/Report.docx
+++ b/Report.docx
@@ -2072,13 +2072,7 @@
       <w:proofErr w:type="spellEnd"/>
       <w:proofErr w:type="gramEnd"/>
       <w:r>
-        <w:t xml:space="preserve"> based</w:t>
-      </w:r>
-      <w:r>
-        <w:t xml:space="preserve"> </w:t>
-      </w:r>
-      <w:r>
-        <w:t xml:space="preserve">computer.  This README should launch in </w:t>
+        <w:t xml:space="preserve"> based computer.  This README should launch in </w:t>
       </w:r>
       <w:proofErr w:type="gramStart"/>
       <w:r>
@@ -2086,13 +2080,7 @@
       </w:r>
       <w:proofErr w:type="gramEnd"/>
       <w:r>
-        <w:t xml:space="preserve"> to assist with the syntax of quash.  Please</w:t>
-      </w:r>
-      <w:r>
-        <w:t xml:space="preserve"> </w:t>
-      </w:r>
-      <w:r>
-        <w:t>see section III for syntax specification.  To launch quash, type:</w:t>
+        <w:t xml:space="preserve"> to assist with the syntax of quash.  Please see section III for syntax specification.  To launch quash, type:</w:t>
       </w:r>
     </w:p>
     <w:p>
@@ -2121,19 +2109,396 @@
       </w:r>
       <w:proofErr w:type="gramEnd"/>
       <w:r>
-        <w:t xml:space="preserve"> home directory is the directory that you would like to set as home, and path</w:t>
-      </w:r>
-      <w:r>
-        <w:t xml:space="preserve"> </w:t>
-      </w:r>
-      <w:r>
-        <w:t>directory is the directory or directories (separated by ':') that you would like to have</w:t>
-      </w:r>
-      <w:r>
-        <w:t xml:space="preserve"> </w:t>
-      </w:r>
-      <w:r>
-        <w:t>as your path(s).</w:t>
+        <w:t xml:space="preserve"> home directory is the directory that you would like to set as home, and path directory is the directory or directories (separated by ':') that you would like to have as your path(s).</w:t>
+      </w:r>
+    </w:p>
+    <w:p>
+      <w:pPr>
+        <w:spacing w:after="0" w:line="240" w:lineRule="auto"/>
+      </w:pPr>
+    </w:p>
+    <w:p>
+      <w:pPr>
+        <w:spacing w:after="0" w:line="240" w:lineRule="auto"/>
+      </w:pPr>
+      <w:r>
+        <w:t>II</w:t>
+      </w:r>
+      <w:r>
+        <w:t>I</w:t>
+      </w:r>
+      <w:r>
+        <w:t>. Syntax Specification</w:t>
+      </w:r>
+    </w:p>
+    <w:p>
+      <w:pPr>
+        <w:spacing w:after="0" w:line="240" w:lineRule="auto"/>
+      </w:pPr>
+      <w:r>
+        <w:t xml:space="preserve">    For all path specification, </w:t>
+      </w:r>
+      <w:r>
+        <w:t>AN ENDING '/' IS REQUIRED</w:t>
+      </w:r>
+      <w:r>
+        <w:t>.</w:t>
+      </w:r>
+    </w:p>
+    <w:p>
+      <w:pPr>
+        <w:spacing w:after="0" w:line="240" w:lineRule="auto"/>
+      </w:pPr>
+      <w:r>
+        <w:t xml:space="preserve">    The following commands (and their proper syntax) are included with quash.</w:t>
+      </w:r>
+    </w:p>
+    <w:p>
+      <w:pPr>
+        <w:spacing w:after="0" w:line="240" w:lineRule="auto"/>
+      </w:pPr>
+    </w:p>
+    <w:p>
+      <w:pPr>
+        <w:spacing w:after="0" w:line="240" w:lineRule="auto"/>
+      </w:pPr>
+      <w:r>
+        <w:t xml:space="preserve">    </w:t>
+      </w:r>
+      <w:proofErr w:type="gramStart"/>
+      <w:r>
+        <w:t>cd</w:t>
+      </w:r>
+      <w:proofErr w:type="gramEnd"/>
+      <w:r>
+        <w:t xml:space="preserve"> [PATH]</w:t>
+      </w:r>
+    </w:p>
+    <w:p>
+      <w:pPr>
+        <w:spacing w:after="0" w:line="240" w:lineRule="auto"/>
+      </w:pPr>
+      <w:r>
+        <w:t xml:space="preserve">       -Changes current working directory to </w:t>
+      </w:r>
+      <w:proofErr w:type="gramStart"/>
+      <w:r>
+        <w:t>specified</w:t>
+      </w:r>
+      <w:proofErr w:type="gramEnd"/>
+      <w:r>
+        <w:t>.</w:t>
+      </w:r>
+    </w:p>
+    <w:p>
+      <w:pPr>
+        <w:spacing w:after="0" w:line="240" w:lineRule="auto"/>
+      </w:pPr>
+      <w:r>
+        <w:t xml:space="preserve">       -PATH can be empty, a folder within the current working directory, or be a full</w:t>
+      </w:r>
+    </w:p>
+    <w:p>
+      <w:pPr>
+        <w:spacing w:after="0" w:line="240" w:lineRule="auto"/>
+      </w:pPr>
+      <w:r>
+        <w:t xml:space="preserve">        </w:t>
+      </w:r>
+      <w:proofErr w:type="gramStart"/>
+      <w:r>
+        <w:t>path</w:t>
+      </w:r>
+      <w:proofErr w:type="gramEnd"/>
+      <w:r>
+        <w:t xml:space="preserve"> specification.</w:t>
+      </w:r>
+    </w:p>
+    <w:p>
+      <w:pPr>
+        <w:spacing w:after="0" w:line="240" w:lineRule="auto"/>
+      </w:pPr>
+    </w:p>
+    <w:p>
+      <w:pPr>
+        <w:spacing w:after="0" w:line="240" w:lineRule="auto"/>
+      </w:pPr>
+      <w:r>
+        <w:t xml:space="preserve">    </w:t>
+      </w:r>
+      <w:proofErr w:type="gramStart"/>
+      <w:r>
+        <w:t>set</w:t>
+      </w:r>
+      <w:proofErr w:type="gramEnd"/>
+      <w:r>
+        <w:t xml:space="preserve"> {[PATH/HOME]=/&lt;directory&gt;}</w:t>
+      </w:r>
+    </w:p>
+    <w:p>
+      <w:pPr>
+        <w:spacing w:after="0" w:line="240" w:lineRule="auto"/>
+      </w:pPr>
+      <w:r>
+        <w:t xml:space="preserve">       -Sets path or home environment variables accordingly.</w:t>
+      </w:r>
+    </w:p>
+    <w:p>
+      <w:pPr>
+        <w:spacing w:after="0" w:line="240" w:lineRule="auto"/>
+      </w:pPr>
+      <w:r>
+        <w:t xml:space="preserve">       -PATH or HOME must be specified.</w:t>
+      </w:r>
+    </w:p>
+    <w:p>
+      <w:pPr>
+        <w:spacing w:after="0" w:line="240" w:lineRule="auto"/>
+      </w:pPr>
+      <w:r>
+        <w:t xml:space="preserve">       -if more than one directory is to be added to path, separate by ':'</w:t>
+      </w:r>
+    </w:p>
+    <w:p>
+      <w:pPr>
+        <w:spacing w:after="0" w:line="240" w:lineRule="auto"/>
+      </w:pPr>
+      <w:r>
+        <w:t xml:space="preserve">       </w:t>
+      </w:r>
+      <w:r>
+        <w:tab/>
+        <w:t xml:space="preserve">   Example: set PATH=/</w:t>
+      </w:r>
+      <w:proofErr w:type="spellStart"/>
+      <w:r>
+        <w:t>usr</w:t>
+      </w:r>
+      <w:proofErr w:type="spellEnd"/>
+      <w:r>
+        <w:t>/bin/:/</w:t>
+      </w:r>
+      <w:proofErr w:type="spellStart"/>
+      <w:r>
+        <w:t>usr</w:t>
+      </w:r>
+      <w:proofErr w:type="spellEnd"/>
+      <w:r>
+        <w:t>/</w:t>
+      </w:r>
+    </w:p>
+    <w:p>
+      <w:pPr>
+        <w:spacing w:after="0" w:line="240" w:lineRule="auto"/>
+      </w:pPr>
+    </w:p>
+    <w:p>
+      <w:pPr>
+        <w:spacing w:after="0" w:line="240" w:lineRule="auto"/>
+      </w:pPr>
+      <w:r>
+        <w:t xml:space="preserve">    </w:t>
+      </w:r>
+      <w:proofErr w:type="gramStart"/>
+      <w:r>
+        <w:t>jobs</w:t>
+      </w:r>
+      <w:proofErr w:type="gramEnd"/>
+    </w:p>
+    <w:p>
+      <w:pPr>
+        <w:spacing w:after="0" w:line="240" w:lineRule="auto"/>
+      </w:pPr>
+      <w:r>
+        <w:t xml:space="preserve">       -Displays any running jobs.</w:t>
+      </w:r>
+    </w:p>
+    <w:p>
+      <w:pPr>
+        <w:spacing w:after="0" w:line="240" w:lineRule="auto"/>
+      </w:pPr>
+    </w:p>
+    <w:p>
+      <w:pPr>
+        <w:spacing w:after="0" w:line="240" w:lineRule="auto"/>
+      </w:pPr>
+      <w:r>
+        <w:t xml:space="preserve">    </w:t>
+      </w:r>
+      <w:proofErr w:type="gramStart"/>
+      <w:r>
+        <w:t>quit</w:t>
+      </w:r>
+      <w:proofErr w:type="gramEnd"/>
+    </w:p>
+    <w:p>
+      <w:pPr>
+        <w:spacing w:after="0" w:line="240" w:lineRule="auto"/>
+      </w:pPr>
+      <w:r>
+        <w:t xml:space="preserve">       -Exits quash.</w:t>
+      </w:r>
+    </w:p>
+    <w:p>
+      <w:pPr>
+        <w:spacing w:after="0" w:line="240" w:lineRule="auto"/>
+      </w:pPr>
+    </w:p>
+    <w:p>
+      <w:pPr>
+        <w:spacing w:after="0" w:line="240" w:lineRule="auto"/>
+      </w:pPr>
+      <w:r>
+        <w:t xml:space="preserve">    </w:t>
+      </w:r>
+      <w:proofErr w:type="gramStart"/>
+      <w:r>
+        <w:t>exit</w:t>
+      </w:r>
+      <w:proofErr w:type="gramEnd"/>
+    </w:p>
+    <w:p>
+      <w:pPr>
+        <w:spacing w:after="0" w:line="240" w:lineRule="auto"/>
+      </w:pPr>
+      <w:r>
+        <w:t xml:space="preserve">       -Exits quash.</w:t>
+      </w:r>
+    </w:p>
+    <w:p>
+      <w:pPr>
+        <w:spacing w:after="0" w:line="240" w:lineRule="auto"/>
+      </w:pPr>
+    </w:p>
+    <w:p>
+      <w:pPr>
+        <w:spacing w:after="0" w:line="240" w:lineRule="auto"/>
+      </w:pPr>
+      <w:r>
+        <w:t xml:space="preserve">    </w:t>
+      </w:r>
+      <w:proofErr w:type="gramStart"/>
+      <w:r>
+        <w:t>./</w:t>
+      </w:r>
+      <w:proofErr w:type="gramEnd"/>
+      <w:r>
+        <w:t>[EXECUTABLE] [OPTIONAL ARGUMENTS]</w:t>
+      </w:r>
+    </w:p>
+    <w:p>
+      <w:pPr>
+        <w:spacing w:after="0" w:line="240" w:lineRule="auto"/>
+      </w:pPr>
+      <w:r>
+        <w:t xml:space="preserve">       -Any executable can be given as long as it is either in path, or current working directory.  Additional     </w:t>
+      </w:r>
+    </w:p>
+    <w:p>
+      <w:pPr>
+        <w:spacing w:after="0" w:line="240" w:lineRule="auto"/>
+      </w:pPr>
+      <w:r>
+        <w:lastRenderedPageBreak/>
+        <w:t xml:space="preserve">        </w:t>
+      </w:r>
+      <w:proofErr w:type="gramStart"/>
+      <w:r>
+        <w:t>optional</w:t>
+      </w:r>
+      <w:proofErr w:type="gramEnd"/>
+      <w:r>
+        <w:t xml:space="preserve"> arguments can also be given which are passed to the program.</w:t>
+      </w:r>
+    </w:p>
+    <w:p>
+      <w:pPr>
+        <w:spacing w:after="0" w:line="240" w:lineRule="auto"/>
+      </w:pPr>
+    </w:p>
+    <w:p>
+      <w:pPr>
+        <w:spacing w:after="0" w:line="240" w:lineRule="auto"/>
+      </w:pPr>
+      <w:r>
+        <w:t xml:space="preserve">    &amp;</w:t>
+      </w:r>
+    </w:p>
+    <w:p>
+      <w:pPr>
+        <w:spacing w:after="0" w:line="240" w:lineRule="auto"/>
+      </w:pPr>
+      <w:r>
+        <w:t xml:space="preserve">       -Appending '&amp;' on to any executable allows for background execution</w:t>
+      </w:r>
+    </w:p>
+    <w:p>
+      <w:pPr>
+        <w:spacing w:after="0" w:line="240" w:lineRule="auto"/>
+      </w:pPr>
+    </w:p>
+    <w:p>
+      <w:pPr>
+        <w:spacing w:after="0" w:line="240" w:lineRule="auto"/>
+      </w:pPr>
+      <w:r>
+        <w:t xml:space="preserve">    &lt;</w:t>
+      </w:r>
+    </w:p>
+    <w:p>
+      <w:pPr>
+        <w:spacing w:after="0" w:line="240" w:lineRule="auto"/>
+      </w:pPr>
+      <w:r>
+        <w:t xml:space="preserve">       -Can be used to run a list of commands from a file.  NOTE: the file must have a final</w:t>
+      </w:r>
+    </w:p>
+    <w:p>
+      <w:pPr>
+        <w:spacing w:after="0" w:line="240" w:lineRule="auto"/>
+      </w:pPr>
+      <w:r>
+        <w:t xml:space="preserve">        </w:t>
+      </w:r>
+      <w:proofErr w:type="gramStart"/>
+      <w:r>
+        <w:t>command</w:t>
+      </w:r>
+      <w:proofErr w:type="gramEnd"/>
+      <w:r>
+        <w:t xml:space="preserve"> of either exit or quit.</w:t>
+      </w:r>
+    </w:p>
+    <w:p>
+      <w:pPr>
+        <w:spacing w:after="0" w:line="240" w:lineRule="auto"/>
+      </w:pPr>
+      <w:r>
+        <w:t xml:space="preserve">    &gt;</w:t>
+      </w:r>
+    </w:p>
+    <w:p>
+      <w:pPr>
+        <w:spacing w:after="0" w:line="240" w:lineRule="auto"/>
+      </w:pPr>
+      <w:r>
+        <w:t xml:space="preserve">       -Used in conjunction with '&amp;', '&gt;' allows all output of the background executing program to be </w:t>
+      </w:r>
+    </w:p>
+    <w:p>
+      <w:pPr>
+        <w:spacing w:after="0" w:line="240" w:lineRule="auto"/>
+      </w:pPr>
+      <w:r>
+        <w:t xml:space="preserve">         </w:t>
+      </w:r>
+      <w:proofErr w:type="gramStart"/>
+      <w:r>
+        <w:t>redirected</w:t>
+      </w:r>
+      <w:proofErr w:type="gramEnd"/>
+      <w:r>
+        <w:t xml:space="preserve"> to a file. Does not allow the same with programs not running in the background.</w:t>
       </w:r>
     </w:p>
     <w:p>
@@ -2148,13 +2513,7 @@
         <w:spacing w:after="0" w:line="240" w:lineRule="auto"/>
       </w:pPr>
       <w:r>
-        <w:t>II</w:t>
-      </w:r>
-      <w:r>
-        <w:t>I</w:t>
-      </w:r>
-      <w:r>
-        <w:t>. Syntax Specification</w:t>
+        <w:t xml:space="preserve">    |</w:t>
       </w:r>
     </w:p>
     <w:p>
@@ -2162,390 +2521,26 @@
         <w:spacing w:after="0" w:line="240" w:lineRule="auto"/>
       </w:pPr>
       <w:r>
-        <w:t xml:space="preserve">    For all path specification, </w:t>
-      </w:r>
-      <w:r>
-        <w:t>AN ENDING '/' IS REQUIRED</w:t>
-      </w:r>
+        <w:t xml:space="preserve">       -Allows output of one command to be piped as input to the next command.</w:t>
+      </w:r>
+      <w:r>
+        <w:t xml:space="preserve">  Up to 4 pipes may be</w:t>
+      </w:r>
+    </w:p>
+    <w:p>
+      <w:pPr>
+        <w:spacing w:after="0" w:line="240" w:lineRule="auto"/>
+      </w:pPr>
+      <w:r>
+        <w:t xml:space="preserve">         </w:t>
+      </w:r>
+      <w:proofErr w:type="gramStart"/>
+      <w:r>
+        <w:t>used</w:t>
+      </w:r>
+      <w:proofErr w:type="gramEnd"/>
       <w:r>
         <w:t>.</w:t>
-      </w:r>
-    </w:p>
-    <w:p>
-      <w:pPr>
-        <w:spacing w:after="0" w:line="240" w:lineRule="auto"/>
-      </w:pPr>
-      <w:r>
-        <w:t xml:space="preserve">    The following commands (and their proper syntax) are included with quash.</w:t>
-      </w:r>
-    </w:p>
-    <w:p>
-      <w:pPr>
-        <w:spacing w:after="0" w:line="240" w:lineRule="auto"/>
-      </w:pPr>
-    </w:p>
-    <w:p>
-      <w:pPr>
-        <w:spacing w:after="0" w:line="240" w:lineRule="auto"/>
-      </w:pPr>
-      <w:r>
-        <w:t xml:space="preserve">    </w:t>
-      </w:r>
-      <w:proofErr w:type="gramStart"/>
-      <w:r>
-        <w:t>cd</w:t>
-      </w:r>
-      <w:proofErr w:type="gramEnd"/>
-      <w:r>
-        <w:t xml:space="preserve"> [PATH]</w:t>
-      </w:r>
-    </w:p>
-    <w:p>
-      <w:pPr>
-        <w:spacing w:after="0" w:line="240" w:lineRule="auto"/>
-      </w:pPr>
-      <w:r>
-        <w:t xml:space="preserve">       -Changes current working directory to </w:t>
-      </w:r>
-      <w:proofErr w:type="gramStart"/>
-      <w:r>
-        <w:t>specified</w:t>
-      </w:r>
-      <w:proofErr w:type="gramEnd"/>
-      <w:r>
-        <w:t>.</w:t>
-      </w:r>
-    </w:p>
-    <w:p>
-      <w:pPr>
-        <w:spacing w:after="0" w:line="240" w:lineRule="auto"/>
-      </w:pPr>
-      <w:r>
-        <w:t xml:space="preserve">       -PATH can be empty, a folder within the current working directory, or be a full</w:t>
-      </w:r>
-    </w:p>
-    <w:p>
-      <w:pPr>
-        <w:spacing w:after="0" w:line="240" w:lineRule="auto"/>
-      </w:pPr>
-      <w:r>
-        <w:t xml:space="preserve">        </w:t>
-      </w:r>
-      <w:proofErr w:type="gramStart"/>
-      <w:r>
-        <w:t>path</w:t>
-      </w:r>
-      <w:proofErr w:type="gramEnd"/>
-      <w:r>
-        <w:t xml:space="preserve"> specification.</w:t>
-      </w:r>
-    </w:p>
-    <w:p>
-      <w:pPr>
-        <w:spacing w:after="0" w:line="240" w:lineRule="auto"/>
-      </w:pPr>
-    </w:p>
-    <w:p>
-      <w:pPr>
-        <w:spacing w:after="0" w:line="240" w:lineRule="auto"/>
-      </w:pPr>
-      <w:r>
-        <w:t xml:space="preserve">    </w:t>
-      </w:r>
-      <w:proofErr w:type="gramStart"/>
-      <w:r>
-        <w:t>set</w:t>
-      </w:r>
-      <w:proofErr w:type="gramEnd"/>
-      <w:r>
-        <w:t xml:space="preserve"> {[PATH/HOME]=/&lt;directory&gt;}</w:t>
-      </w:r>
-    </w:p>
-    <w:p>
-      <w:pPr>
-        <w:spacing w:after="0" w:line="240" w:lineRule="auto"/>
-      </w:pPr>
-      <w:r>
-        <w:t xml:space="preserve">       -Sets path or home environment variables accordingly.</w:t>
-      </w:r>
-    </w:p>
-    <w:p>
-      <w:pPr>
-        <w:spacing w:after="0" w:line="240" w:lineRule="auto"/>
-      </w:pPr>
-      <w:r>
-        <w:t xml:space="preserve">       -PATH or HOME must be specified.</w:t>
-      </w:r>
-    </w:p>
-    <w:p>
-      <w:pPr>
-        <w:spacing w:after="0" w:line="240" w:lineRule="auto"/>
-      </w:pPr>
-      <w:r>
-        <w:t xml:space="preserve">       -if more than one directory is to be added to path, separate by ':'</w:t>
-      </w:r>
-    </w:p>
-    <w:p>
-      <w:pPr>
-        <w:spacing w:after="0" w:line="240" w:lineRule="auto"/>
-      </w:pPr>
-      <w:r>
-        <w:t xml:space="preserve">       </w:t>
-      </w:r>
-      <w:r>
-        <w:tab/>
-        <w:t xml:space="preserve">   Example: set PATH=/</w:t>
-      </w:r>
-      <w:proofErr w:type="spellStart"/>
-      <w:r>
-        <w:t>usr</w:t>
-      </w:r>
-      <w:proofErr w:type="spellEnd"/>
-      <w:r>
-        <w:t>/bin/:/</w:t>
-      </w:r>
-      <w:proofErr w:type="spellStart"/>
-      <w:r>
-        <w:t>usr</w:t>
-      </w:r>
-      <w:proofErr w:type="spellEnd"/>
-      <w:r>
-        <w:t>/</w:t>
-      </w:r>
-    </w:p>
-    <w:p>
-      <w:pPr>
-        <w:spacing w:after="0" w:line="240" w:lineRule="auto"/>
-      </w:pPr>
-    </w:p>
-    <w:p>
-      <w:pPr>
-        <w:spacing w:after="0" w:line="240" w:lineRule="auto"/>
-      </w:pPr>
-      <w:r>
-        <w:t xml:space="preserve">    </w:t>
-      </w:r>
-      <w:proofErr w:type="gramStart"/>
-      <w:r>
-        <w:t>jobs</w:t>
-      </w:r>
-      <w:proofErr w:type="gramEnd"/>
-    </w:p>
-    <w:p>
-      <w:pPr>
-        <w:spacing w:after="0" w:line="240" w:lineRule="auto"/>
-      </w:pPr>
-      <w:r>
-        <w:t xml:space="preserve">       -Displays any running jobs.</w:t>
-      </w:r>
-    </w:p>
-    <w:p>
-      <w:pPr>
-        <w:spacing w:after="0" w:line="240" w:lineRule="auto"/>
-      </w:pPr>
-    </w:p>
-    <w:p>
-      <w:pPr>
-        <w:spacing w:after="0" w:line="240" w:lineRule="auto"/>
-      </w:pPr>
-      <w:r>
-        <w:t xml:space="preserve">    </w:t>
-      </w:r>
-      <w:proofErr w:type="gramStart"/>
-      <w:r>
-        <w:t>quit</w:t>
-      </w:r>
-      <w:proofErr w:type="gramEnd"/>
-    </w:p>
-    <w:p>
-      <w:pPr>
-        <w:spacing w:after="0" w:line="240" w:lineRule="auto"/>
-      </w:pPr>
-      <w:r>
-        <w:t xml:space="preserve">       -Exits quash.</w:t>
-      </w:r>
-    </w:p>
-    <w:p>
-      <w:pPr>
-        <w:spacing w:after="0" w:line="240" w:lineRule="auto"/>
-      </w:pPr>
-    </w:p>
-    <w:p>
-      <w:pPr>
-        <w:spacing w:after="0" w:line="240" w:lineRule="auto"/>
-      </w:pPr>
-      <w:r>
-        <w:t xml:space="preserve">    </w:t>
-      </w:r>
-      <w:proofErr w:type="gramStart"/>
-      <w:r>
-        <w:t>exit</w:t>
-      </w:r>
-      <w:proofErr w:type="gramEnd"/>
-    </w:p>
-    <w:p>
-      <w:pPr>
-        <w:spacing w:after="0" w:line="240" w:lineRule="auto"/>
-      </w:pPr>
-      <w:r>
-        <w:t xml:space="preserve">       -Exits quash.</w:t>
-      </w:r>
-    </w:p>
-    <w:p>
-      <w:pPr>
-        <w:spacing w:after="0" w:line="240" w:lineRule="auto"/>
-      </w:pPr>
-    </w:p>
-    <w:p>
-      <w:pPr>
-        <w:spacing w:after="0" w:line="240" w:lineRule="auto"/>
-      </w:pPr>
-      <w:r>
-        <w:t xml:space="preserve">    </w:t>
-      </w:r>
-      <w:proofErr w:type="gramStart"/>
-      <w:r>
-        <w:t>./</w:t>
-      </w:r>
-      <w:proofErr w:type="gramEnd"/>
-      <w:r>
-        <w:t>[EXECUTABLE] [OPTIONAL ARGUMENTS]</w:t>
-      </w:r>
-    </w:p>
-    <w:p>
-      <w:pPr>
-        <w:spacing w:after="0" w:line="240" w:lineRule="auto"/>
-      </w:pPr>
-      <w:r>
-        <w:t xml:space="preserve">       -Any executable can be given as long as it is either in path, or current working directory.  Additional     </w:t>
-      </w:r>
-    </w:p>
-    <w:p>
-      <w:pPr>
-        <w:spacing w:after="0" w:line="240" w:lineRule="auto"/>
-      </w:pPr>
-      <w:r>
-        <w:lastRenderedPageBreak/>
-        <w:t xml:space="preserve">        </w:t>
-      </w:r>
-      <w:proofErr w:type="gramStart"/>
-      <w:r>
-        <w:t>optional</w:t>
-      </w:r>
-      <w:proofErr w:type="gramEnd"/>
-      <w:r>
-        <w:t xml:space="preserve"> arguments can also be given which are passed to the program.</w:t>
-      </w:r>
-    </w:p>
-    <w:p>
-      <w:pPr>
-        <w:spacing w:after="0" w:line="240" w:lineRule="auto"/>
-      </w:pPr>
-    </w:p>
-    <w:p>
-      <w:pPr>
-        <w:spacing w:after="0" w:line="240" w:lineRule="auto"/>
-      </w:pPr>
-      <w:r>
-        <w:t xml:space="preserve">    &amp;</w:t>
-      </w:r>
-    </w:p>
-    <w:p>
-      <w:pPr>
-        <w:spacing w:after="0" w:line="240" w:lineRule="auto"/>
-      </w:pPr>
-      <w:r>
-        <w:t xml:space="preserve">       -Appending '&amp;' on to any executable allows for background execution</w:t>
-      </w:r>
-    </w:p>
-    <w:p>
-      <w:pPr>
-        <w:spacing w:after="0" w:line="240" w:lineRule="auto"/>
-      </w:pPr>
-    </w:p>
-    <w:p>
-      <w:pPr>
-        <w:spacing w:after="0" w:line="240" w:lineRule="auto"/>
-      </w:pPr>
-      <w:r>
-        <w:t xml:space="preserve">    &lt;</w:t>
-      </w:r>
-    </w:p>
-    <w:p>
-      <w:pPr>
-        <w:spacing w:after="0" w:line="240" w:lineRule="auto"/>
-      </w:pPr>
-      <w:r>
-        <w:t xml:space="preserve">       -Can be used to run a list of commands from a file.  NOTE: the file must have a final</w:t>
-      </w:r>
-    </w:p>
-    <w:p>
-      <w:pPr>
-        <w:spacing w:after="0" w:line="240" w:lineRule="auto"/>
-      </w:pPr>
-      <w:r>
-        <w:t xml:space="preserve">        </w:t>
-      </w:r>
-      <w:proofErr w:type="gramStart"/>
-      <w:r>
-        <w:t>command</w:t>
-      </w:r>
-      <w:proofErr w:type="gramEnd"/>
-      <w:r>
-        <w:t xml:space="preserve"> of either exit or quit.</w:t>
-      </w:r>
-    </w:p>
-    <w:p>
-      <w:pPr>
-        <w:spacing w:after="0" w:line="240" w:lineRule="auto"/>
-      </w:pPr>
-      <w:r>
-        <w:t xml:space="preserve">    &gt;</w:t>
-      </w:r>
-    </w:p>
-    <w:p>
-      <w:pPr>
-        <w:spacing w:after="0" w:line="240" w:lineRule="auto"/>
-      </w:pPr>
-      <w:r>
-        <w:t xml:space="preserve">       -Used in conjunction with '&amp;', '&gt;' allows all output of the background executing program to be </w:t>
-      </w:r>
-    </w:p>
-    <w:p>
-      <w:pPr>
-        <w:spacing w:after="0" w:line="240" w:lineRule="auto"/>
-      </w:pPr>
-      <w:r>
-        <w:t xml:space="preserve">         </w:t>
-      </w:r>
-      <w:proofErr w:type="gramStart"/>
-      <w:r>
-        <w:t>redirected</w:t>
-      </w:r>
-      <w:proofErr w:type="gramEnd"/>
-      <w:r>
-        <w:t xml:space="preserve"> to a file. Does not allow the same with programs not running in the background.</w:t>
-      </w:r>
-    </w:p>
-    <w:p>
-      <w:pPr>
-        <w:spacing w:after="0" w:line="240" w:lineRule="auto"/>
-      </w:pPr>
-    </w:p>
-    <w:p>
-      <w:pPr>
-        <w:spacing w:after="0" w:line="240" w:lineRule="auto"/>
-      </w:pPr>
-      <w:r>
-        <w:t xml:space="preserve">    |</w:t>
-      </w:r>
-    </w:p>
-    <w:p>
-      <w:pPr>
-        <w:spacing w:after="0" w:line="240" w:lineRule="auto"/>
-      </w:pPr>
-      <w:r>
-        <w:t xml:space="preserve">       -Allows output of one command to be piped as input to the next command.</w:t>
       </w:r>
     </w:p>
     <w:p>
@@ -6870,7 +6865,7 @@
     <w:charset w:val="00"/>
     <w:family w:val="roman"/>
     <w:pitch w:val="variable"/>
-    <w:sig w:usb0="E0002AFF" w:usb1="C0007841" w:usb2="00000009" w:usb3="00000000" w:csb0="000001FF" w:csb1="00000000"/>
+    <w:sig w:usb0="E0002EFF" w:usb1="C0007843" w:usb2="00000009" w:usb3="00000000" w:csb0="000001FF" w:csb1="00000000"/>
   </w:font>
   <w:font w:name="Wingdings">
     <w:panose1 w:val="05000000000000000000"/>
@@ -6898,7 +6893,7 @@
     <w:charset w:val="00"/>
     <w:family w:val="swiss"/>
     <w:pitch w:val="variable"/>
-    <w:sig w:usb0="00000287" w:usb1="00000000" w:usb2="00000000" w:usb3="00000000" w:csb0="0000009F" w:csb1="00000000"/>
+    <w:sig w:usb0="00000287" w:usb1="00000003" w:usb2="00000000" w:usb3="00000000" w:csb0="0000009F" w:csb1="00000000"/>
   </w:font>
   <w:font w:name="Cambria">
     <w:panose1 w:val="02040503050406030204"/>
@@ -7816,19 +7811,19 @@
 </file>
 
 <file path=customXml/item2.xml><?xml version="1.0" encoding="utf-8"?>
-<tns:customPropertyEditors xmlns:tns="http://schemas.microsoft.com/office/2006/customDocumentInformationPanel">
-  <tns:showOnOpen>false</tns:showOnOpen>
-  <tns:defaultPropertyEditorNamespace>Standard properties</tns:defaultPropertyEditorNamespace>
-</tns:customPropertyEditors>
-</file>
-
-<file path=customXml/item3.xml><?xml version="1.0" encoding="utf-8"?>
 <?mso-contentType ?>
 <FormTemplates xmlns="http://schemas.microsoft.com/sharepoint/v3/contenttype/forms">
   <Display>DocumentLibraryForm</Display>
   <Edit>AssetEditForm</Edit>
   <New>DocumentLibraryForm</New>
 </FormTemplates>
+</file>
+
+<file path=customXml/item3.xml><?xml version="1.0" encoding="utf-8"?>
+<tns:customPropertyEditors xmlns:tns="http://schemas.microsoft.com/office/2006/customDocumentInformationPanel">
+  <tns:showOnOpen>false</tns:showOnOpen>
+  <tns:defaultPropertyEditorNamespace>Standard properties</tns:defaultPropertyEditorNamespace>
+</tns:customPropertyEditors>
 </file>
 
 <file path=customXml/itemProps1.xml><?xml version="1.0" encoding="utf-8"?>
@@ -7840,17 +7835,17 @@
 </file>
 
 <file path=customXml/itemProps2.xml><?xml version="1.0" encoding="utf-8"?>
+<ds:datastoreItem xmlns:ds="http://schemas.openxmlformats.org/officeDocument/2006/customXml" ds:itemID="{234532E5-2547-41BC-8EAA-2957FD248C62}">
+  <ds:schemaRefs>
+    <ds:schemaRef ds:uri="http://schemas.microsoft.com/sharepoint/v3/contenttype/forms"/>
+  </ds:schemaRefs>
+</ds:datastoreItem>
+</file>
+
+<file path=customXml/itemProps3.xml><?xml version="1.0" encoding="utf-8"?>
 <ds:datastoreItem xmlns:ds="http://schemas.openxmlformats.org/officeDocument/2006/customXml" ds:itemID="{D55297A3-F999-42B8-B2C1-CB5E6CFA54CD}">
   <ds:schemaRefs>
     <ds:schemaRef ds:uri="http://schemas.microsoft.com/office/2006/customDocumentInformationPanel"/>
   </ds:schemaRefs>
 </ds:datastoreItem>
-</file>
-
-<file path=customXml/itemProps3.xml><?xml version="1.0" encoding="utf-8"?>
-<ds:datastoreItem xmlns:ds="http://schemas.openxmlformats.org/officeDocument/2006/customXml" ds:itemID="{234532E5-2547-41BC-8EAA-2957FD248C62}">
-  <ds:schemaRefs>
-    <ds:schemaRef ds:uri="http://schemas.microsoft.com/sharepoint/v3/contenttype/forms"/>
-  </ds:schemaRefs>
-</ds:datastoreItem>
 </file>
</xml_diff>